<commit_message>
Notulen van vandaag. En job IDs van de 10 trainjobs toegevoegd.
</commit_message>
<xml_diff>
--- a/Notulen/Notulen2016-03-23AgendaMeetingMaaike.docx
+++ b/Notulen/Notulen2016-03-23AgendaMeetingMaaike.docx
@@ -116,55 +116,176 @@
           <w:sz w:val="24"/>
           <w:lang w:val="nl-NL"/>
         </w:rPr>
-        <w:t>Daniëlle: jobscript batches uitgezocht</w:t>
-      </w:r>
-    </w:p>
-    <w:p>
-      <w:pPr>
-        <w:pStyle w:val="Geenafstand"/>
-        <w:rPr>
-          <w:sz w:val="24"/>
-          <w:lang w:val="nl-NL"/>
-        </w:rPr>
-      </w:pPr>
-      <w:r>
-        <w:rPr>
-          <w:sz w:val="24"/>
-          <w:lang w:val="nl-NL"/>
-        </w:rPr>
-        <w:t>Laurens: begin gemaakt aan k-means en mean shift</w:t>
-      </w:r>
-    </w:p>
-    <w:p>
-      <w:pPr>
-        <w:pStyle w:val="Geenafstand"/>
-        <w:rPr>
-          <w:sz w:val="24"/>
-          <w:lang w:val="nl-NL"/>
-        </w:rPr>
-      </w:pPr>
-      <w:r>
-        <w:rPr>
-          <w:sz w:val="24"/>
-          <w:lang w:val="nl-NL"/>
-        </w:rPr>
-        <w:t>Roos: caffemodel feature extraction aan de praat krijgen</w:t>
-      </w:r>
-    </w:p>
-    <w:p>
-      <w:pPr>
-        <w:pStyle w:val="Geenafstand"/>
-        <w:rPr>
-          <w:sz w:val="24"/>
-          <w:lang w:val="nl-NL"/>
-        </w:rPr>
-      </w:pPr>
-      <w:r>
-        <w:rPr>
-          <w:sz w:val="24"/>
-          <w:lang w:val="nl-NL"/>
-        </w:rPr>
-        <w:t>Diede: caffemodel feature extraction op de server draaien</w:t>
+        <w:t xml:space="preserve">Daniëlle: </w:t>
+      </w:r>
+      <w:proofErr w:type="spellStart"/>
+      <w:r>
+        <w:rPr>
+          <w:sz w:val="24"/>
+          <w:lang w:val="nl-NL"/>
+        </w:rPr>
+        <w:t>jobscript</w:t>
+      </w:r>
+      <w:proofErr w:type="spellEnd"/>
+      <w:r>
+        <w:rPr>
+          <w:sz w:val="24"/>
+          <w:lang w:val="nl-NL"/>
+        </w:rPr>
+        <w:t xml:space="preserve"> batches uitgezocht</w:t>
+      </w:r>
+    </w:p>
+    <w:p>
+      <w:pPr>
+        <w:pStyle w:val="Geenafstand"/>
+        <w:rPr>
+          <w:sz w:val="24"/>
+          <w:lang w:val="nl-NL"/>
+        </w:rPr>
+      </w:pPr>
+      <w:r>
+        <w:rPr>
+          <w:sz w:val="24"/>
+          <w:lang w:val="nl-NL"/>
+        </w:rPr>
+        <w:t xml:space="preserve">Laurens: begin gemaakt aan </w:t>
+      </w:r>
+      <w:proofErr w:type="spellStart"/>
+      <w:r>
+        <w:rPr>
+          <w:sz w:val="24"/>
+          <w:lang w:val="nl-NL"/>
+        </w:rPr>
+        <w:t>k-means</w:t>
+      </w:r>
+      <w:proofErr w:type="spellEnd"/>
+      <w:r>
+        <w:rPr>
+          <w:sz w:val="24"/>
+          <w:lang w:val="nl-NL"/>
+        </w:rPr>
+        <w:t xml:space="preserve"> en </w:t>
+      </w:r>
+      <w:proofErr w:type="spellStart"/>
+      <w:r>
+        <w:rPr>
+          <w:sz w:val="24"/>
+          <w:lang w:val="nl-NL"/>
+        </w:rPr>
+        <w:t>mean</w:t>
+      </w:r>
+      <w:proofErr w:type="spellEnd"/>
+      <w:r>
+        <w:rPr>
+          <w:sz w:val="24"/>
+          <w:lang w:val="nl-NL"/>
+        </w:rPr>
+        <w:t xml:space="preserve"> shift</w:t>
+      </w:r>
+    </w:p>
+    <w:p>
+      <w:pPr>
+        <w:pStyle w:val="Geenafstand"/>
+        <w:rPr>
+          <w:sz w:val="24"/>
+          <w:lang w:val="nl-NL"/>
+        </w:rPr>
+      </w:pPr>
+      <w:r>
+        <w:rPr>
+          <w:sz w:val="24"/>
+          <w:lang w:val="nl-NL"/>
+        </w:rPr>
+        <w:t xml:space="preserve">Roos: </w:t>
+      </w:r>
+      <w:proofErr w:type="spellStart"/>
+      <w:r>
+        <w:rPr>
+          <w:sz w:val="24"/>
+          <w:lang w:val="nl-NL"/>
+        </w:rPr>
+        <w:t>caffemodel</w:t>
+      </w:r>
+      <w:proofErr w:type="spellEnd"/>
+      <w:r>
+        <w:rPr>
+          <w:sz w:val="24"/>
+          <w:lang w:val="nl-NL"/>
+        </w:rPr>
+        <w:t xml:space="preserve"> feature </w:t>
+      </w:r>
+      <w:proofErr w:type="spellStart"/>
+      <w:r>
+        <w:rPr>
+          <w:sz w:val="24"/>
+          <w:lang w:val="nl-NL"/>
+        </w:rPr>
+        <w:t>extraction</w:t>
+      </w:r>
+      <w:proofErr w:type="spellEnd"/>
+      <w:r>
+        <w:rPr>
+          <w:sz w:val="24"/>
+          <w:lang w:val="nl-NL"/>
+        </w:rPr>
+        <w:t xml:space="preserve"> aan de praat krijgen</w:t>
+      </w:r>
+    </w:p>
+    <w:p>
+      <w:pPr>
+        <w:pStyle w:val="Geenafstand"/>
+        <w:rPr>
+          <w:sz w:val="24"/>
+          <w:lang w:val="nl-NL"/>
+        </w:rPr>
+      </w:pPr>
+      <w:proofErr w:type="spellStart"/>
+      <w:r>
+        <w:rPr>
+          <w:sz w:val="24"/>
+          <w:lang w:val="nl-NL"/>
+        </w:rPr>
+        <w:t>Diede</w:t>
+      </w:r>
+      <w:proofErr w:type="spellEnd"/>
+      <w:r>
+        <w:rPr>
+          <w:sz w:val="24"/>
+          <w:lang w:val="nl-NL"/>
+        </w:rPr>
+        <w:t xml:space="preserve">: </w:t>
+      </w:r>
+      <w:proofErr w:type="spellStart"/>
+      <w:r>
+        <w:rPr>
+          <w:sz w:val="24"/>
+          <w:lang w:val="nl-NL"/>
+        </w:rPr>
+        <w:t>caffemodel</w:t>
+      </w:r>
+      <w:proofErr w:type="spellEnd"/>
+      <w:r>
+        <w:rPr>
+          <w:sz w:val="24"/>
+          <w:lang w:val="nl-NL"/>
+        </w:rPr>
+        <w:t xml:space="preserve"> feature </w:t>
+      </w:r>
+      <w:proofErr w:type="spellStart"/>
+      <w:r>
+        <w:rPr>
+          <w:sz w:val="24"/>
+          <w:lang w:val="nl-NL"/>
+        </w:rPr>
+        <w:t>extraction</w:t>
+      </w:r>
+      <w:proofErr w:type="spellEnd"/>
+      <w:r>
+        <w:rPr>
+          <w:sz w:val="24"/>
+          <w:lang w:val="nl-NL"/>
+        </w:rPr>
+        <w:t xml:space="preserve"> op de server draaien</w:t>
       </w:r>
     </w:p>
     <w:p>
@@ -207,7 +328,23 @@
           <w:sz w:val="24"/>
           <w:lang w:val="nl-NL"/>
         </w:rPr>
-        <w:t>- mean shift maakt maar 1 cluster aan, op testset van 137 featurevectoren</w:t>
+        <w:t xml:space="preserve">- </w:t>
+      </w:r>
+      <w:proofErr w:type="spellStart"/>
+      <w:r>
+        <w:rPr>
+          <w:sz w:val="24"/>
+          <w:lang w:val="nl-NL"/>
+        </w:rPr>
+        <w:t>mean</w:t>
+      </w:r>
+      <w:proofErr w:type="spellEnd"/>
+      <w:r>
+        <w:rPr>
+          <w:sz w:val="24"/>
+          <w:lang w:val="nl-NL"/>
+        </w:rPr>
+        <w:t xml:space="preserve"> shift maakt maar 1 cluster aan, op testset van 137 featurevectoren</w:t>
       </w:r>
       <w:r>
         <w:rPr>
@@ -230,7 +367,23 @@
           <w:sz w:val="24"/>
           <w:lang w:val="nl-NL"/>
         </w:rPr>
-        <w:t xml:space="preserve">- feature extraction op de server draaien werkt, maar duurt erg lang. 84 uur voor alle train images. </w:t>
+        <w:t xml:space="preserve">- feature </w:t>
+      </w:r>
+      <w:proofErr w:type="spellStart"/>
+      <w:r>
+        <w:rPr>
+          <w:sz w:val="24"/>
+          <w:lang w:val="nl-NL"/>
+        </w:rPr>
+        <w:t>extraction</w:t>
+      </w:r>
+      <w:proofErr w:type="spellEnd"/>
+      <w:r>
+        <w:rPr>
+          <w:sz w:val="24"/>
+          <w:lang w:val="nl-NL"/>
+        </w:rPr>
+        <w:t xml:space="preserve"> op de server draaien werkt, maar duurt erg lang. 84 uur voor alle train images. </w:t>
       </w:r>
       <w:r>
         <w:rPr>
@@ -321,12 +474,53 @@
         </w:rPr>
         <w:t xml:space="preserve">- Laurens: </w:t>
       </w:r>
-      <w:r>
-        <w:rPr>
-          <w:sz w:val="24"/>
-          <w:lang w:val="nl-NL"/>
-        </w:rPr>
-        <w:t xml:space="preserve">k-means &amp; mean shift. Waarom maar 1 cluster? hoe gaat caffe om met te kleine/te grote plaatjes? </w:t>
+      <w:proofErr w:type="spellStart"/>
+      <w:r>
+        <w:rPr>
+          <w:sz w:val="24"/>
+          <w:lang w:val="nl-NL"/>
+        </w:rPr>
+        <w:t>k-means</w:t>
+      </w:r>
+      <w:proofErr w:type="spellEnd"/>
+      <w:r>
+        <w:rPr>
+          <w:sz w:val="24"/>
+          <w:lang w:val="nl-NL"/>
+        </w:rPr>
+        <w:t xml:space="preserve"> &amp; </w:t>
+      </w:r>
+      <w:proofErr w:type="spellStart"/>
+      <w:r>
+        <w:rPr>
+          <w:sz w:val="24"/>
+          <w:lang w:val="nl-NL"/>
+        </w:rPr>
+        <w:t>mean</w:t>
+      </w:r>
+      <w:proofErr w:type="spellEnd"/>
+      <w:r>
+        <w:rPr>
+          <w:sz w:val="24"/>
+          <w:lang w:val="nl-NL"/>
+        </w:rPr>
+        <w:t xml:space="preserve"> shift. Waarom maar 1 cluster? hoe gaat </w:t>
+      </w:r>
+      <w:proofErr w:type="spellStart"/>
+      <w:r>
+        <w:rPr>
+          <w:sz w:val="24"/>
+          <w:lang w:val="nl-NL"/>
+        </w:rPr>
+        <w:t>caffe</w:t>
+      </w:r>
+      <w:proofErr w:type="spellEnd"/>
+      <w:r>
+        <w:rPr>
+          <w:sz w:val="24"/>
+          <w:lang w:val="nl-NL"/>
+        </w:rPr>
+        <w:t xml:space="preserve"> om met te kleine/te grote plaatjes? </w:t>
       </w:r>
       <w:r>
         <w:rPr>
@@ -356,14 +550,87 @@
           <w:sz w:val="24"/>
           <w:lang w:val="nl-NL"/>
         </w:rPr>
-        <w:t xml:space="preserve">- Diede: kijken of feature extraction op de server efficiënter kan. Op scratch-space images gedraaid. Batch size aangepast. </w:t>
-      </w:r>
-      <w:r>
-        <w:rPr>
-          <w:sz w:val="24"/>
-          <w:lang w:val="nl-NL"/>
-        </w:rPr>
-        <w:t>Subdatasets maken.</w:t>
+        <w:t xml:space="preserve">- </w:t>
+      </w:r>
+      <w:proofErr w:type="spellStart"/>
+      <w:r>
+        <w:rPr>
+          <w:sz w:val="24"/>
+          <w:lang w:val="nl-NL"/>
+        </w:rPr>
+        <w:t>Diede</w:t>
+      </w:r>
+      <w:proofErr w:type="spellEnd"/>
+      <w:r>
+        <w:rPr>
+          <w:sz w:val="24"/>
+          <w:lang w:val="nl-NL"/>
+        </w:rPr>
+        <w:t xml:space="preserve">: kijken of feature </w:t>
+      </w:r>
+      <w:proofErr w:type="spellStart"/>
+      <w:r>
+        <w:rPr>
+          <w:sz w:val="24"/>
+          <w:lang w:val="nl-NL"/>
+        </w:rPr>
+        <w:t>extraction</w:t>
+      </w:r>
+      <w:proofErr w:type="spellEnd"/>
+      <w:r>
+        <w:rPr>
+          <w:sz w:val="24"/>
+          <w:lang w:val="nl-NL"/>
+        </w:rPr>
+        <w:t xml:space="preserve"> op de server efficiënter kan. Op </w:t>
+      </w:r>
+      <w:proofErr w:type="spellStart"/>
+      <w:r>
+        <w:rPr>
+          <w:sz w:val="24"/>
+          <w:lang w:val="nl-NL"/>
+        </w:rPr>
+        <w:t>scratch-space</w:t>
+      </w:r>
+      <w:proofErr w:type="spellEnd"/>
+      <w:r>
+        <w:rPr>
+          <w:sz w:val="24"/>
+          <w:lang w:val="nl-NL"/>
+        </w:rPr>
+        <w:t xml:space="preserve"> images gedraaid. Batch </w:t>
+      </w:r>
+      <w:proofErr w:type="spellStart"/>
+      <w:r>
+        <w:rPr>
+          <w:sz w:val="24"/>
+          <w:lang w:val="nl-NL"/>
+        </w:rPr>
+        <w:t>size</w:t>
+      </w:r>
+      <w:proofErr w:type="spellEnd"/>
+      <w:r>
+        <w:rPr>
+          <w:sz w:val="24"/>
+          <w:lang w:val="nl-NL"/>
+        </w:rPr>
+        <w:t xml:space="preserve"> aangepast. </w:t>
+      </w:r>
+      <w:proofErr w:type="spellStart"/>
+      <w:r>
+        <w:rPr>
+          <w:sz w:val="24"/>
+          <w:lang w:val="nl-NL"/>
+        </w:rPr>
+        <w:t>Subdatasets</w:t>
+      </w:r>
+      <w:proofErr w:type="spellEnd"/>
+      <w:r>
+        <w:rPr>
+          <w:sz w:val="24"/>
+          <w:lang w:val="nl-NL"/>
+        </w:rPr>
+        <w:t xml:space="preserve"> maken.</w:t>
       </w:r>
     </w:p>
     <w:p>
@@ -406,23 +673,71 @@
           <w:sz w:val="24"/>
           <w:lang w:val="nl-NL"/>
         </w:rPr>
-        <w:t>- mean shift creert nog steeds maar 1 cluster.</w:t>
-      </w:r>
-    </w:p>
-    <w:p>
-      <w:pPr>
-        <w:pStyle w:val="Geenafstand"/>
-        <w:rPr>
-          <w:sz w:val="24"/>
-          <w:lang w:val="nl-NL"/>
-        </w:rPr>
-      </w:pPr>
-      <w:r>
-        <w:rPr>
-          <w:sz w:val="24"/>
-          <w:lang w:val="nl-NL"/>
-        </w:rPr>
-        <w:t>- feature extraction zou nu in 10 losse jobs gerund kunnen worden.</w:t>
+        <w:t xml:space="preserve">- </w:t>
+      </w:r>
+      <w:proofErr w:type="spellStart"/>
+      <w:r>
+        <w:rPr>
+          <w:sz w:val="24"/>
+          <w:lang w:val="nl-NL"/>
+        </w:rPr>
+        <w:t>mean</w:t>
+      </w:r>
+      <w:proofErr w:type="spellEnd"/>
+      <w:r>
+        <w:rPr>
+          <w:sz w:val="24"/>
+          <w:lang w:val="nl-NL"/>
+        </w:rPr>
+        <w:t xml:space="preserve"> shift </w:t>
+      </w:r>
+      <w:proofErr w:type="spellStart"/>
+      <w:r>
+        <w:rPr>
+          <w:sz w:val="24"/>
+          <w:lang w:val="nl-NL"/>
+        </w:rPr>
+        <w:t>creert</w:t>
+      </w:r>
+      <w:proofErr w:type="spellEnd"/>
+      <w:r>
+        <w:rPr>
+          <w:sz w:val="24"/>
+          <w:lang w:val="nl-NL"/>
+        </w:rPr>
+        <w:t xml:space="preserve"> nog steeds maar 1 cluster.</w:t>
+      </w:r>
+    </w:p>
+    <w:p>
+      <w:pPr>
+        <w:pStyle w:val="Geenafstand"/>
+        <w:rPr>
+          <w:sz w:val="24"/>
+          <w:lang w:val="nl-NL"/>
+        </w:rPr>
+      </w:pPr>
+      <w:r>
+        <w:rPr>
+          <w:sz w:val="24"/>
+          <w:lang w:val="nl-NL"/>
+        </w:rPr>
+        <w:t xml:space="preserve">- feature </w:t>
+      </w:r>
+      <w:proofErr w:type="spellStart"/>
+      <w:r>
+        <w:rPr>
+          <w:sz w:val="24"/>
+          <w:lang w:val="nl-NL"/>
+        </w:rPr>
+        <w:t>extraction</w:t>
+      </w:r>
+      <w:proofErr w:type="spellEnd"/>
+      <w:r>
+        <w:rPr>
+          <w:sz w:val="24"/>
+          <w:lang w:val="nl-NL"/>
+        </w:rPr>
+        <w:t xml:space="preserve"> zou nu in 10 losse jobs gerund kunnen worden.</w:t>
       </w:r>
     </w:p>
     <w:p>
@@ -465,7 +780,23 @@
           <w:sz w:val="24"/>
           <w:lang w:val="nl-NL"/>
         </w:rPr>
-        <w:t>- We zijn nu van plan om de medium plaatjes te gebruiken om de feature vectoren mee te genereren. Deze zijn 250x250. Is dit slim? Caffemodel verwacht input van 224x224</w:t>
+        <w:t xml:space="preserve">- We zijn nu van plan om de medium plaatjes te gebruiken om de feature vectoren mee te genereren. Deze zijn 250x250. Is dit slim? </w:t>
+      </w:r>
+      <w:proofErr w:type="spellStart"/>
+      <w:r>
+        <w:rPr>
+          <w:sz w:val="24"/>
+          <w:lang w:val="nl-NL"/>
+        </w:rPr>
+        <w:t>Caffemodel</w:t>
+      </w:r>
+      <w:proofErr w:type="spellEnd"/>
+      <w:r>
+        <w:rPr>
+          <w:sz w:val="24"/>
+          <w:lang w:val="nl-NL"/>
+        </w:rPr>
+        <w:t xml:space="preserve"> verwacht input van 224x224</w:t>
       </w:r>
       <w:r>
         <w:rPr>
@@ -479,13 +810,601 @@
           <w:sz w:val="24"/>
           <w:lang w:val="nl-NL"/>
         </w:rPr>
-        <w:t>, en we zijn bang dat kleinere plaatjes gezeropad worden, wat niet goed zou zijn voor de features.</w:t>
-      </w:r>
-    </w:p>
-    <w:p>
-      <w:pPr>
-        <w:pStyle w:val="Geenafstand"/>
-        <w:rPr>
+        <w:t xml:space="preserve">, en we zijn bang dat kleinere plaatjes </w:t>
+      </w:r>
+      <w:proofErr w:type="spellStart"/>
+      <w:r>
+        <w:rPr>
+          <w:sz w:val="24"/>
+          <w:lang w:val="nl-NL"/>
+        </w:rPr>
+        <w:t>gezeropad</w:t>
+      </w:r>
+      <w:proofErr w:type="spellEnd"/>
+      <w:r>
+        <w:rPr>
+          <w:sz w:val="24"/>
+          <w:lang w:val="nl-NL"/>
+        </w:rPr>
+        <w:t xml:space="preserve"> worden, wat niet goed zou zijn voor de features.</w:t>
+      </w:r>
+    </w:p>
+    <w:p>
+      <w:pPr>
+        <w:pStyle w:val="Geenafstand"/>
+        <w:rPr>
+          <w:sz w:val="24"/>
+          <w:lang w:val="nl-NL"/>
+        </w:rPr>
+      </w:pPr>
+    </w:p>
+    <w:p>
+      <w:pPr>
+        <w:pStyle w:val="Geenafstand"/>
+        <w:rPr>
+          <w:sz w:val="24"/>
+          <w:lang w:val="nl-NL"/>
+        </w:rPr>
+      </w:pPr>
+      <w:r>
+        <w:rPr>
+          <w:i/>
+          <w:sz w:val="24"/>
+          <w:lang w:val="nl-NL"/>
+        </w:rPr>
+        <w:t>Weggooi statistieken laten zien. Hoeveel foto’s er dan weggegooid worden</w:t>
+      </w:r>
+      <w:r>
+        <w:rPr>
+          <w:i/>
+          <w:sz w:val="24"/>
+          <w:lang w:val="nl-NL"/>
+        </w:rPr>
+        <w:t>: ongeveer 1 procent. Redelijk verspreid over de restaurants.</w:t>
+      </w:r>
+    </w:p>
+    <w:p>
+      <w:pPr>
+        <w:pStyle w:val="Geenafstand"/>
+        <w:rPr>
+          <w:i/>
+          <w:sz w:val="24"/>
+          <w:lang w:val="nl-NL"/>
+        </w:rPr>
+      </w:pPr>
+      <w:proofErr w:type="spellStart"/>
+      <w:r>
+        <w:rPr>
+          <w:i/>
+          <w:sz w:val="24"/>
+          <w:lang w:val="nl-NL"/>
+        </w:rPr>
+        <w:t>Caffenet</w:t>
+      </w:r>
+      <w:proofErr w:type="spellEnd"/>
+      <w:r>
+        <w:rPr>
+          <w:i/>
+          <w:sz w:val="24"/>
+          <w:lang w:val="nl-NL"/>
+        </w:rPr>
+        <w:t xml:space="preserve">: </w:t>
+      </w:r>
+      <w:proofErr w:type="spellStart"/>
+      <w:r>
+        <w:rPr>
+          <w:i/>
+          <w:sz w:val="24"/>
+          <w:lang w:val="nl-NL"/>
+        </w:rPr>
+        <w:t>Semi</w:t>
+      </w:r>
+      <w:proofErr w:type="spellEnd"/>
+      <w:r>
+        <w:rPr>
+          <w:i/>
+          <w:sz w:val="24"/>
+          <w:lang w:val="nl-NL"/>
+        </w:rPr>
+        <w:t xml:space="preserve"> random in het midden het plaatje nemen. 250x250 is dus prima. </w:t>
+      </w:r>
+    </w:p>
+    <w:p>
+      <w:pPr>
+        <w:pStyle w:val="Geenafstand"/>
+        <w:rPr>
+          <w:i/>
+          <w:sz w:val="24"/>
+          <w:lang w:val="nl-NL"/>
+        </w:rPr>
+      </w:pPr>
+    </w:p>
+    <w:p>
+      <w:pPr>
+        <w:pStyle w:val="Geenafstand"/>
+        <w:rPr>
+          <w:i/>
+          <w:sz w:val="24"/>
+          <w:lang w:val="nl-NL"/>
+        </w:rPr>
+      </w:pPr>
+      <w:proofErr w:type="spellStart"/>
+      <w:r>
+        <w:rPr>
+          <w:i/>
+          <w:sz w:val="24"/>
+          <w:lang w:val="nl-NL"/>
+        </w:rPr>
+        <w:t>Mean</w:t>
+      </w:r>
+      <w:proofErr w:type="spellEnd"/>
+      <w:r>
+        <w:rPr>
+          <w:i/>
+          <w:sz w:val="24"/>
+          <w:lang w:val="nl-NL"/>
+        </w:rPr>
+        <w:t xml:space="preserve"> shift: maar 1 cluster gevonden. Is </w:t>
+      </w:r>
+      <w:proofErr w:type="spellStart"/>
+      <w:r>
+        <w:rPr>
+          <w:i/>
+          <w:sz w:val="24"/>
+          <w:lang w:val="nl-NL"/>
+        </w:rPr>
+        <w:t>mean</w:t>
+      </w:r>
+      <w:proofErr w:type="spellEnd"/>
+      <w:r>
+        <w:rPr>
+          <w:i/>
+          <w:sz w:val="24"/>
+          <w:lang w:val="nl-NL"/>
+        </w:rPr>
+        <w:t xml:space="preserve"> shift beter of </w:t>
+      </w:r>
+      <w:proofErr w:type="spellStart"/>
+      <w:r>
+        <w:rPr>
+          <w:i/>
+          <w:sz w:val="24"/>
+          <w:lang w:val="nl-NL"/>
+        </w:rPr>
+        <w:t>k-means</w:t>
+      </w:r>
+      <w:proofErr w:type="spellEnd"/>
+      <w:r>
+        <w:rPr>
+          <w:i/>
+          <w:sz w:val="24"/>
+          <w:lang w:val="nl-NL"/>
+        </w:rPr>
+        <w:t xml:space="preserve">? </w:t>
+      </w:r>
+      <w:proofErr w:type="spellStart"/>
+      <w:r>
+        <w:rPr>
+          <w:i/>
+          <w:sz w:val="24"/>
+          <w:lang w:val="nl-NL"/>
+        </w:rPr>
+        <w:t>Mean</w:t>
+      </w:r>
+      <w:proofErr w:type="spellEnd"/>
+      <w:r>
+        <w:rPr>
+          <w:i/>
+          <w:sz w:val="24"/>
+          <w:lang w:val="nl-NL"/>
+        </w:rPr>
+        <w:t xml:space="preserve"> shift: handig dat hij clusters vindt. Maar: dan moet hij er wel meerdere vinden. Bij </w:t>
+      </w:r>
+      <w:proofErr w:type="spellStart"/>
+      <w:r>
+        <w:rPr>
+          <w:i/>
+          <w:sz w:val="24"/>
+          <w:lang w:val="nl-NL"/>
+        </w:rPr>
+        <w:t>k-means</w:t>
+      </w:r>
+      <w:proofErr w:type="spellEnd"/>
+      <w:r>
+        <w:rPr>
+          <w:i/>
+          <w:sz w:val="24"/>
+          <w:lang w:val="nl-NL"/>
+        </w:rPr>
+        <w:t xml:space="preserve"> kun je zelf instellen hoeveel clusters. </w:t>
+      </w:r>
+      <w:proofErr w:type="spellStart"/>
+      <w:r>
+        <w:rPr>
+          <w:i/>
+          <w:sz w:val="24"/>
+          <w:lang w:val="nl-NL"/>
+        </w:rPr>
+        <w:t>Mean</w:t>
+      </w:r>
+      <w:proofErr w:type="spellEnd"/>
+      <w:r>
+        <w:rPr>
+          <w:i/>
+          <w:sz w:val="24"/>
+          <w:lang w:val="nl-NL"/>
+        </w:rPr>
+        <w:t xml:space="preserve"> shift sloom op grote datasets. </w:t>
+      </w:r>
+    </w:p>
+    <w:p>
+      <w:pPr>
+        <w:pStyle w:val="Geenafstand"/>
+        <w:rPr>
+          <w:i/>
+          <w:sz w:val="24"/>
+          <w:lang w:val="nl-NL"/>
+        </w:rPr>
+      </w:pPr>
+    </w:p>
+    <w:p>
+      <w:pPr>
+        <w:pStyle w:val="Geenafstand"/>
+        <w:rPr>
+          <w:i/>
+          <w:sz w:val="24"/>
+          <w:lang w:val="nl-NL"/>
+        </w:rPr>
+      </w:pPr>
+      <w:r>
+        <w:rPr>
+          <w:i/>
+          <w:sz w:val="24"/>
+          <w:lang w:val="nl-NL"/>
+        </w:rPr>
+        <w:t xml:space="preserve">Rond de 20 clusters? Maaike: of misschien wel 100. Je hebt liever dat meerdere clusters voor 1 label zorgen. </w:t>
+      </w:r>
+      <w:r>
+        <w:rPr>
+          <w:i/>
+          <w:sz w:val="24"/>
+          <w:lang w:val="nl-NL"/>
+        </w:rPr>
+        <w:t xml:space="preserve">Dus kijken of </w:t>
+      </w:r>
+      <w:proofErr w:type="spellStart"/>
+      <w:r>
+        <w:rPr>
+          <w:i/>
+          <w:sz w:val="24"/>
+          <w:lang w:val="nl-NL"/>
+        </w:rPr>
+        <w:t>mean</w:t>
+      </w:r>
+      <w:proofErr w:type="spellEnd"/>
+      <w:r>
+        <w:rPr>
+          <w:i/>
+          <w:sz w:val="24"/>
+          <w:lang w:val="nl-NL"/>
+        </w:rPr>
+        <w:t xml:space="preserve"> shift snel genoeg is, en hoeveel clusters hij dan maakt.</w:t>
+      </w:r>
+    </w:p>
+    <w:p>
+      <w:pPr>
+        <w:pStyle w:val="Geenafstand"/>
+        <w:rPr>
+          <w:i/>
+          <w:sz w:val="24"/>
+          <w:lang w:val="nl-NL"/>
+        </w:rPr>
+      </w:pPr>
+    </w:p>
+    <w:p>
+      <w:pPr>
+        <w:pStyle w:val="Geenafstand"/>
+        <w:rPr>
+          <w:i/>
+          <w:sz w:val="24"/>
+          <w:lang w:val="nl-NL"/>
+        </w:rPr>
+      </w:pPr>
+      <w:r>
+        <w:rPr>
+          <w:i/>
+          <w:sz w:val="24"/>
+          <w:lang w:val="nl-NL"/>
+        </w:rPr>
+        <w:t xml:space="preserve">Hoe efficiënter maken van feature </w:t>
+      </w:r>
+      <w:proofErr w:type="spellStart"/>
+      <w:r>
+        <w:rPr>
+          <w:i/>
+          <w:sz w:val="24"/>
+          <w:lang w:val="nl-NL"/>
+        </w:rPr>
+        <w:t>extraction</w:t>
+      </w:r>
+      <w:proofErr w:type="spellEnd"/>
+      <w:r>
+        <w:rPr>
+          <w:i/>
+          <w:sz w:val="24"/>
+          <w:lang w:val="nl-NL"/>
+        </w:rPr>
+        <w:t>.</w:t>
+      </w:r>
+    </w:p>
+    <w:p>
+      <w:pPr>
+        <w:pStyle w:val="Geenafstand"/>
+        <w:rPr>
+          <w:i/>
+          <w:sz w:val="24"/>
+          <w:lang w:val="nl-NL"/>
+        </w:rPr>
+      </w:pPr>
+      <w:proofErr w:type="spellStart"/>
+      <w:r>
+        <w:rPr>
+          <w:i/>
+          <w:sz w:val="24"/>
+          <w:lang w:val="nl-NL"/>
+        </w:rPr>
+        <w:lastRenderedPageBreak/>
+        <w:t>Erdi</w:t>
+      </w:r>
+      <w:proofErr w:type="spellEnd"/>
+      <w:r>
+        <w:rPr>
+          <w:i/>
+          <w:sz w:val="24"/>
+          <w:lang w:val="nl-NL"/>
+        </w:rPr>
+        <w:t xml:space="preserve"> vragen: hoe hebben jullie dat gedaan met de features? Aantal uren? Qua batch job scripts, hoeveel </w:t>
+      </w:r>
+      <w:proofErr w:type="spellStart"/>
+      <w:r>
+        <w:rPr>
+          <w:i/>
+          <w:sz w:val="24"/>
+          <w:lang w:val="nl-NL"/>
+        </w:rPr>
+        <w:t>nodes</w:t>
+      </w:r>
+      <w:proofErr w:type="spellEnd"/>
+      <w:r>
+        <w:rPr>
+          <w:i/>
+          <w:sz w:val="24"/>
+          <w:lang w:val="nl-NL"/>
+        </w:rPr>
+        <w:t xml:space="preserve">, hoeveel </w:t>
+      </w:r>
+      <w:proofErr w:type="spellStart"/>
+      <w:r>
+        <w:rPr>
+          <w:i/>
+          <w:sz w:val="24"/>
+          <w:lang w:val="nl-NL"/>
+        </w:rPr>
+        <w:t>cores</w:t>
+      </w:r>
+      <w:proofErr w:type="spellEnd"/>
+      <w:r>
+        <w:rPr>
+          <w:i/>
+          <w:sz w:val="24"/>
+          <w:lang w:val="nl-NL"/>
+        </w:rPr>
+        <w:t xml:space="preserve">. </w:t>
+      </w:r>
+    </w:p>
+    <w:p>
+      <w:pPr>
+        <w:pStyle w:val="Geenafstand"/>
+        <w:rPr>
+          <w:i/>
+          <w:sz w:val="24"/>
+          <w:lang w:val="nl-NL"/>
+        </w:rPr>
+      </w:pPr>
+      <w:r>
+        <w:rPr>
+          <w:i/>
+          <w:sz w:val="24"/>
+          <w:lang w:val="nl-NL"/>
+        </w:rPr>
+        <w:t>Mensen mailen</w:t>
+      </w:r>
+      <w:r>
+        <w:rPr>
+          <w:i/>
+          <w:sz w:val="24"/>
+          <w:lang w:val="nl-NL"/>
+        </w:rPr>
+        <w:t xml:space="preserve"> </w:t>
+      </w:r>
+      <w:proofErr w:type="spellStart"/>
+      <w:r>
+        <w:rPr>
+          <w:i/>
+          <w:sz w:val="24"/>
+          <w:lang w:val="nl-NL"/>
+        </w:rPr>
+        <w:t>surfsara</w:t>
+      </w:r>
+      <w:proofErr w:type="spellEnd"/>
+      <w:r>
+        <w:rPr>
+          <w:i/>
+          <w:sz w:val="24"/>
+          <w:lang w:val="nl-NL"/>
+        </w:rPr>
+        <w:t xml:space="preserve"> hoe gaan de uren zo snel op, uren per core?</w:t>
+      </w:r>
+    </w:p>
+    <w:p>
+      <w:pPr>
+        <w:pStyle w:val="Geenafstand"/>
+        <w:rPr>
+          <w:i/>
+          <w:sz w:val="24"/>
+          <w:lang w:val="nl-NL"/>
+        </w:rPr>
+      </w:pPr>
+    </w:p>
+    <w:p>
+      <w:pPr>
+        <w:pStyle w:val="Geenafstand"/>
+        <w:rPr>
+          <w:i/>
+          <w:sz w:val="24"/>
+          <w:lang w:val="nl-NL"/>
+        </w:rPr>
+      </w:pPr>
+      <w:r>
+        <w:rPr>
+          <w:i/>
+          <w:sz w:val="24"/>
+          <w:lang w:val="nl-NL"/>
+        </w:rPr>
+        <w:t xml:space="preserve">Vandaag: features </w:t>
+      </w:r>
+      <w:proofErr w:type="spellStart"/>
+      <w:r>
+        <w:rPr>
+          <w:i/>
+          <w:sz w:val="24"/>
+          <w:lang w:val="nl-NL"/>
+        </w:rPr>
+        <w:t>extraction</w:t>
+      </w:r>
+      <w:proofErr w:type="spellEnd"/>
+      <w:r>
+        <w:rPr>
+          <w:i/>
+          <w:sz w:val="24"/>
+          <w:lang w:val="nl-NL"/>
+        </w:rPr>
+        <w:t xml:space="preserve"> aanzetten! Zodat we in het weekend aan het werk kunnen.</w:t>
+      </w:r>
+    </w:p>
+    <w:p>
+      <w:pPr>
+        <w:pStyle w:val="Geenafstand"/>
+        <w:rPr>
+          <w:i/>
+          <w:sz w:val="24"/>
+          <w:lang w:val="nl-NL"/>
+        </w:rPr>
+      </w:pPr>
+    </w:p>
+    <w:p>
+      <w:pPr>
+        <w:pStyle w:val="Geenafstand"/>
+        <w:rPr>
+          <w:i/>
+          <w:sz w:val="24"/>
+          <w:lang w:val="nl-NL"/>
+        </w:rPr>
+      </w:pPr>
+      <w:r>
+        <w:rPr>
+          <w:i/>
+          <w:sz w:val="24"/>
+          <w:lang w:val="nl-NL"/>
+        </w:rPr>
+        <w:t xml:space="preserve">Vraag Roos: </w:t>
+      </w:r>
+      <w:r>
+        <w:rPr>
+          <w:i/>
+          <w:sz w:val="24"/>
+          <w:lang w:val="nl-NL"/>
+        </w:rPr>
+        <w:t xml:space="preserve">Bedrijven met heel weinig foto’s: wat wil je daarmee? Puur op basis van weinig </w:t>
+      </w:r>
+      <w:proofErr w:type="spellStart"/>
+      <w:r>
+        <w:rPr>
+          <w:i/>
+          <w:sz w:val="24"/>
+          <w:lang w:val="nl-NL"/>
+        </w:rPr>
+        <w:t>fotos</w:t>
+      </w:r>
+      <w:proofErr w:type="spellEnd"/>
+      <w:r>
+        <w:rPr>
+          <w:i/>
+          <w:sz w:val="24"/>
+          <w:lang w:val="nl-NL"/>
+        </w:rPr>
+        <w:t xml:space="preserve"> laten trainen, werkt dat?</w:t>
+      </w:r>
+    </w:p>
+    <w:p>
+      <w:pPr>
+        <w:pStyle w:val="Geenafstand"/>
+        <w:rPr>
+          <w:i/>
+          <w:sz w:val="24"/>
+          <w:lang w:val="nl-NL"/>
+        </w:rPr>
+      </w:pPr>
+      <w:r>
+        <w:rPr>
+          <w:i/>
+          <w:sz w:val="24"/>
+          <w:lang w:val="nl-NL"/>
+        </w:rPr>
+        <w:t xml:space="preserve">Een andere optie is om die bedrijven niet mee te laten trainen, en dan de bedrijven op kans te classificeren. </w:t>
+      </w:r>
+    </w:p>
+    <w:p>
+      <w:pPr>
+        <w:pStyle w:val="Geenafstand"/>
+        <w:rPr>
+          <w:i/>
+          <w:sz w:val="24"/>
+          <w:lang w:val="nl-NL"/>
+        </w:rPr>
+      </w:pPr>
+      <w:r>
+        <w:rPr>
+          <w:i/>
+          <w:sz w:val="24"/>
+          <w:lang w:val="nl-NL"/>
+        </w:rPr>
+        <w:t xml:space="preserve">We kunnen het beiden proberen, kijken welke beter werkt. Gewoon 2 </w:t>
+      </w:r>
+      <w:proofErr w:type="spellStart"/>
+      <w:r>
+        <w:rPr>
+          <w:i/>
+          <w:sz w:val="24"/>
+          <w:lang w:val="nl-NL"/>
+        </w:rPr>
+        <w:t>submissions</w:t>
+      </w:r>
+      <w:proofErr w:type="spellEnd"/>
+      <w:r>
+        <w:rPr>
+          <w:i/>
+          <w:sz w:val="24"/>
+          <w:lang w:val="nl-NL"/>
+        </w:rPr>
+        <w:t>.</w:t>
+      </w:r>
+    </w:p>
+    <w:p>
+      <w:pPr>
+        <w:pStyle w:val="Geenafstand"/>
+        <w:rPr>
+          <w:i/>
           <w:sz w:val="24"/>
           <w:lang w:val="nl-NL"/>
         </w:rPr>
@@ -582,6 +1501,54 @@
           <w:lang w:val="nl-NL"/>
         </w:rPr>
       </w:pPr>
+      <w:r>
+        <w:rPr>
+          <w:sz w:val="24"/>
+          <w:lang w:val="nl-NL"/>
+        </w:rPr>
+        <w:t xml:space="preserve">- Andere dingen. </w:t>
+      </w:r>
+      <w:proofErr w:type="spellStart"/>
+      <w:r>
+        <w:rPr>
+          <w:sz w:val="24"/>
+          <w:lang w:val="nl-NL"/>
+        </w:rPr>
+        <w:t>Weka</w:t>
+      </w:r>
+      <w:proofErr w:type="spellEnd"/>
+      <w:r>
+        <w:rPr>
+          <w:sz w:val="24"/>
+          <w:lang w:val="nl-NL"/>
+        </w:rPr>
+        <w:t xml:space="preserve">, </w:t>
+      </w:r>
+      <w:proofErr w:type="spellStart"/>
+      <w:r>
+        <w:rPr>
+          <w:sz w:val="24"/>
+          <w:lang w:val="nl-NL"/>
+        </w:rPr>
+        <w:t>sklearn</w:t>
+      </w:r>
+      <w:proofErr w:type="spellEnd"/>
+      <w:r>
+        <w:rPr>
+          <w:sz w:val="24"/>
+          <w:lang w:val="nl-NL"/>
+        </w:rPr>
+        <w:t xml:space="preserve"> andere methodes.</w:t>
+      </w:r>
+    </w:p>
+    <w:p>
+      <w:pPr>
+        <w:pStyle w:val="Geenafstand"/>
+        <w:rPr>
+          <w:sz w:val="24"/>
+          <w:lang w:val="nl-NL"/>
+        </w:rPr>
+      </w:pPr>
     </w:p>
     <w:p>
       <w:pPr>
@@ -614,6 +1581,45 @@
         </w:rPr>
         <w:t>- beter worden</w:t>
       </w:r>
+      <w:r>
+        <w:rPr>
+          <w:sz w:val="24"/>
+          <w:lang w:val="nl-NL"/>
+        </w:rPr>
+        <w:t>.</w:t>
+      </w:r>
+    </w:p>
+    <w:p>
+      <w:pPr>
+        <w:pStyle w:val="Geenafstand"/>
+        <w:rPr>
+          <w:sz w:val="24"/>
+          <w:lang w:val="nl-NL"/>
+        </w:rPr>
+      </w:pPr>
+      <w:r>
+        <w:rPr>
+          <w:sz w:val="24"/>
+          <w:lang w:val="nl-NL"/>
+        </w:rPr>
+        <w:t xml:space="preserve">- random </w:t>
+      </w:r>
+      <w:proofErr w:type="spellStart"/>
+      <w:r>
+        <w:rPr>
+          <w:sz w:val="24"/>
+          <w:lang w:val="nl-NL"/>
+        </w:rPr>
+        <w:t>forest</w:t>
+      </w:r>
+      <w:proofErr w:type="spellEnd"/>
+      <w:r>
+        <w:rPr>
+          <w:sz w:val="24"/>
+          <w:lang w:val="nl-NL"/>
+        </w:rPr>
+        <w:t xml:space="preserve"> toepassen op train feature vectoren.</w:t>
+      </w:r>
     </w:p>
     <w:p>
       <w:pPr>
@@ -669,7 +1675,6 @@
           <w:sz w:val="24"/>
           <w:lang w:val="nl-NL"/>
         </w:rPr>
-        <w:lastRenderedPageBreak/>
         <w:t>- stap 2: prototypes gebruiken om te binnen.</w:t>
       </w:r>
     </w:p>
@@ -681,21 +1686,78 @@
           <w:lang w:val="nl-NL"/>
         </w:rPr>
       </w:pPr>
-    </w:p>
-    <w:p>
-      <w:pPr>
-        <w:pStyle w:val="Geenafstand"/>
-        <w:rPr>
-          <w:sz w:val="24"/>
-          <w:lang w:val="nl-NL"/>
-        </w:rPr>
-      </w:pPr>
-      <w:r>
-        <w:rPr>
-          <w:sz w:val="24"/>
-          <w:lang w:val="nl-NL"/>
-        </w:rPr>
-        <w:t>Diede:</w:t>
+      <w:r>
+        <w:rPr>
+          <w:sz w:val="24"/>
+          <w:lang w:val="nl-NL"/>
+        </w:rPr>
+        <w:t xml:space="preserve">- </w:t>
+      </w:r>
+      <w:proofErr w:type="spellStart"/>
+      <w:r>
+        <w:rPr>
+          <w:sz w:val="24"/>
+          <w:lang w:val="nl-NL"/>
+        </w:rPr>
+        <w:t>Erdi</w:t>
+      </w:r>
+      <w:proofErr w:type="spellEnd"/>
+      <w:r>
+        <w:rPr>
+          <w:sz w:val="24"/>
+          <w:lang w:val="nl-NL"/>
+        </w:rPr>
+        <w:t xml:space="preserve"> mailen/</w:t>
+      </w:r>
+      <w:proofErr w:type="spellStart"/>
+      <w:r>
+        <w:rPr>
+          <w:sz w:val="24"/>
+          <w:lang w:val="nl-NL"/>
+        </w:rPr>
+        <w:t>facebook</w:t>
+      </w:r>
+      <w:proofErr w:type="spellEnd"/>
+      <w:r>
+        <w:rPr>
+          <w:sz w:val="24"/>
+          <w:lang w:val="nl-NL"/>
+        </w:rPr>
+        <w:t>.</w:t>
+      </w:r>
+    </w:p>
+    <w:p>
+      <w:pPr>
+        <w:pStyle w:val="Geenafstand"/>
+        <w:rPr>
+          <w:sz w:val="24"/>
+          <w:lang w:val="nl-NL"/>
+        </w:rPr>
+      </w:pPr>
+    </w:p>
+    <w:p>
+      <w:pPr>
+        <w:pStyle w:val="Geenafstand"/>
+        <w:rPr>
+          <w:sz w:val="24"/>
+          <w:lang w:val="nl-NL"/>
+        </w:rPr>
+      </w:pPr>
+      <w:proofErr w:type="spellStart"/>
+      <w:r>
+        <w:rPr>
+          <w:sz w:val="24"/>
+          <w:lang w:val="nl-NL"/>
+        </w:rPr>
+        <w:t>Diede</w:t>
+      </w:r>
+      <w:proofErr w:type="spellEnd"/>
+      <w:r>
+        <w:rPr>
+          <w:sz w:val="24"/>
+          <w:lang w:val="nl-NL"/>
+        </w:rPr>
+        <w:t>:</w:t>
       </w:r>
     </w:p>
     <w:p>
@@ -736,6 +1798,47 @@
           <w:lang w:val="nl-NL"/>
         </w:rPr>
       </w:pPr>
+      <w:r>
+        <w:rPr>
+          <w:sz w:val="24"/>
+          <w:lang w:val="nl-NL"/>
+        </w:rPr>
+        <w:t xml:space="preserve">- </w:t>
+      </w:r>
+      <w:proofErr w:type="spellStart"/>
+      <w:r>
+        <w:rPr>
+          <w:sz w:val="24"/>
+          <w:lang w:val="nl-NL"/>
+        </w:rPr>
+        <w:t>surfsara</w:t>
+      </w:r>
+      <w:proofErr w:type="spellEnd"/>
+      <w:r>
+        <w:rPr>
+          <w:sz w:val="24"/>
+          <w:lang w:val="nl-NL"/>
+        </w:rPr>
+        <w:t xml:space="preserve"> mailen</w:t>
+      </w:r>
+    </w:p>
+    <w:p>
+      <w:pPr>
+        <w:pStyle w:val="Geenafstand"/>
+        <w:rPr>
+          <w:sz w:val="24"/>
+          <w:lang w:val="nl-NL"/>
+        </w:rPr>
+      </w:pPr>
+    </w:p>
+    <w:p>
+      <w:pPr>
+        <w:pStyle w:val="Geenafstand"/>
+        <w:rPr>
+          <w:sz w:val="24"/>
+          <w:lang w:val="nl-NL"/>
+        </w:rPr>
+      </w:pPr>
     </w:p>
     <w:p>
       <w:pPr>
@@ -792,7 +1895,23 @@
           <w:sz w:val="24"/>
           <w:lang w:val="nl-NL"/>
         </w:rPr>
-        <w:t>- onze eerste submission, op basis van SVM direct op featurevectoren.</w:t>
+        <w:t xml:space="preserve">- onze eerste </w:t>
+      </w:r>
+      <w:proofErr w:type="spellStart"/>
+      <w:r>
+        <w:rPr>
+          <w:sz w:val="24"/>
+          <w:lang w:val="nl-NL"/>
+        </w:rPr>
+        <w:t>submission</w:t>
+      </w:r>
+      <w:proofErr w:type="spellEnd"/>
+      <w:r>
+        <w:rPr>
+          <w:sz w:val="24"/>
+          <w:lang w:val="nl-NL"/>
+        </w:rPr>
+        <w:t>, op basis van SVM direct op featurevectoren.</w:t>
       </w:r>
     </w:p>
     <w:p>
@@ -829,17 +1948,77 @@
           <w:sz w:val="24"/>
           <w:lang w:val="nl-NL"/>
         </w:rPr>
-        <w:t xml:space="preserve"> meteen tweede submission?</w:t>
-      </w:r>
-    </w:p>
-    <w:p>
-      <w:pPr>
-        <w:pStyle w:val="Geenafstand"/>
-        <w:rPr>
-          <w:sz w:val="24"/>
-          <w:lang w:val="nl-NL"/>
-        </w:rPr>
-      </w:pPr>
+        <w:t xml:space="preserve"> meteen tweede </w:t>
+      </w:r>
+      <w:proofErr w:type="spellStart"/>
+      <w:r>
+        <w:rPr>
+          <w:sz w:val="24"/>
+          <w:lang w:val="nl-NL"/>
+        </w:rPr>
+        <w:t>submission</w:t>
+      </w:r>
+      <w:proofErr w:type="spellEnd"/>
+      <w:r>
+        <w:rPr>
+          <w:sz w:val="24"/>
+          <w:lang w:val="nl-NL"/>
+        </w:rPr>
+        <w:t>?</w:t>
+      </w:r>
+    </w:p>
+    <w:p>
+      <w:pPr>
+        <w:pStyle w:val="Geenafstand"/>
+        <w:rPr>
+          <w:sz w:val="24"/>
+          <w:lang w:val="nl-NL"/>
+        </w:rPr>
+      </w:pPr>
+    </w:p>
+    <w:p>
+      <w:pPr>
+        <w:pStyle w:val="Geenafstand"/>
+        <w:rPr>
+          <w:sz w:val="24"/>
+          <w:lang w:val="nl-NL"/>
+        </w:rPr>
+      </w:pPr>
+      <w:r>
+        <w:rPr>
+          <w:sz w:val="24"/>
+          <w:lang w:val="nl-NL"/>
+        </w:rPr>
+        <w:t>Hopelijk: ensemble maken van h</w:t>
+      </w:r>
+      <w:r>
+        <w:rPr>
+          <w:sz w:val="24"/>
+          <w:lang w:val="nl-NL"/>
+        </w:rPr>
+        <w:t>et Directe model, woordenboek. Op basis van de k</w:t>
+      </w:r>
+      <w:r>
+        <w:rPr>
+          <w:sz w:val="24"/>
+          <w:lang w:val="nl-NL"/>
+        </w:rPr>
+        <w:t>ansen</w:t>
+      </w:r>
+      <w:r>
+        <w:rPr>
+          <w:sz w:val="24"/>
+          <w:lang w:val="nl-NL"/>
+        </w:rPr>
+        <w:t xml:space="preserve"> die de modellen aan de labels geven</w:t>
+      </w:r>
+      <w:r>
+        <w:rPr>
+          <w:sz w:val="24"/>
+          <w:lang w:val="nl-NL"/>
+        </w:rPr>
+        <w:t xml:space="preserve">. </w:t>
+      </w:r>
     </w:p>
     <w:sectPr>
       <w:pgSz w:w="11906" w:h="16838"/>

</xml_diff>